<commit_message>
Added error to make sure that the user has a year 0 in their dynamic input table - must start from somewhere and spin-up requires it.
git-svn-id: http://Marc-PC/svn/Full@1568 85f15e0e-5137-b144-a863-98bd542365a3
</commit_message>
<xml_diff>
--- a/trunk/age-only-succession/trunk/deploy/docs/LANDIS-II Age-Only Succession v4.0 User Guide.docx
+++ b/trunk/age-only-succession/trunk/deploy/docs/LANDIS-II Age-Only Succession v4.0 User Guide.docx
@@ -10,39 +10,19 @@
       <w:r>
         <w:t xml:space="preserve">LANDIS-II </w:t>
       </w:r>
-      <w:r>
-        <w:fldChar w:fldCharType="begin"/>
-      </w:r>
-      <w:r>
-        <w:instrText xml:space="preserve"> DOCPROPERTY  "Extension Name"  \* MERGEFORMAT </w:instrText>
-      </w:r>
-      <w:r>
-        <w:fldChar w:fldCharType="separate"/>
-      </w:r>
-      <w:r>
-        <w:t>Age-Only Succession</w:t>
-      </w:r>
-      <w:r>
-        <w:fldChar w:fldCharType="end"/>
-      </w:r>
+      <w:fldSimple w:instr=" DOCPROPERTY  &quot;Extension Name&quot;  \* MERGEFORMAT ">
+        <w:r>
+          <w:t>Age-Only Succession</w:t>
+        </w:r>
+      </w:fldSimple>
       <w:r>
         <w:t xml:space="preserve"> v</w:t>
       </w:r>
-      <w:r>
-        <w:fldChar w:fldCharType="begin"/>
-      </w:r>
-      <w:r>
-        <w:instrText xml:space="preserve"> DOCPROPERTY  "Extension Version"  \* MERGEFORMAT </w:instrText>
-      </w:r>
-      <w:r>
-        <w:fldChar w:fldCharType="separate"/>
-      </w:r>
-      <w:r>
-        <w:t>4.0</w:t>
-      </w:r>
-      <w:r>
-        <w:fldChar w:fldCharType="end"/>
-      </w:r>
+      <w:fldSimple w:instr=" DOCPROPERTY  &quot;Extension Version&quot;  \* MERGEFORMAT ">
+        <w:r>
+          <w:t>4.0</w:t>
+        </w:r>
+      </w:fldSimple>
       <w:r>
         <w:t xml:space="preserve"> Extension User Guide</w:t>
       </w:r>
@@ -173,7 +153,7 @@
           <w:tab w:val="left" w:pos="480"/>
           <w:tab w:val="right" w:leader="dot" w:pos="8976"/>
         </w:tabs>
-        <w:spacing w:before="0" w:after="0" w:line="240" w:lineRule="auto"/>
+        <w:spacing w:before="0" w:after="0"/>
         <w:rPr>
           <w:rFonts w:eastAsiaTheme="minorEastAsia"/>
           <w:b w:val="0"/>
@@ -185,12 +165,18 @@
         </w:rPr>
       </w:pPr>
       <w:r>
+        <w:rPr>
+          <w:rFonts w:asciiTheme="minorHAnsi" w:hAnsiTheme="minorHAnsi" w:cstheme="minorBidi"/>
+        </w:rPr>
         <w:fldChar w:fldCharType="begin"/>
       </w:r>
       <w:r>
         <w:instrText xml:space="preserve"> TOC \o "1-3" \h \z </w:instrText>
       </w:r>
       <w:r>
+        <w:rPr>
+          <w:rFonts w:asciiTheme="minorHAnsi" w:hAnsiTheme="minorHAnsi" w:cstheme="minorBidi"/>
+        </w:rPr>
         <w:fldChar w:fldCharType="separate"/>
       </w:r>
       <w:hyperlink w:anchor="_Toc282434133" w:history="1">
@@ -277,7 +263,6 @@
           <w:tab w:val="left" w:pos="720"/>
           <w:tab w:val="right" w:leader="dot" w:pos="8976"/>
         </w:tabs>
-        <w:spacing w:after="0" w:line="240" w:lineRule="auto"/>
         <w:rPr>
           <w:rFonts w:eastAsiaTheme="minorEastAsia"/>
           <w:noProof/>
@@ -366,7 +351,6 @@
           <w:tab w:val="left" w:pos="720"/>
           <w:tab w:val="right" w:leader="dot" w:pos="8976"/>
         </w:tabs>
-        <w:spacing w:after="0" w:line="240" w:lineRule="auto"/>
         <w:rPr>
           <w:rFonts w:eastAsiaTheme="minorEastAsia"/>
           <w:noProof/>
@@ -455,7 +439,6 @@
           <w:tab w:val="left" w:pos="720"/>
           <w:tab w:val="right" w:leader="dot" w:pos="8976"/>
         </w:tabs>
-        <w:spacing w:after="0" w:line="240" w:lineRule="auto"/>
         <w:rPr>
           <w:rFonts w:eastAsiaTheme="minorEastAsia"/>
           <w:noProof/>
@@ -544,7 +527,6 @@
           <w:tab w:val="left" w:pos="720"/>
           <w:tab w:val="right" w:leader="dot" w:pos="8976"/>
         </w:tabs>
-        <w:spacing w:after="0" w:line="240" w:lineRule="auto"/>
         <w:rPr>
           <w:rFonts w:eastAsiaTheme="minorEastAsia"/>
           <w:noProof/>
@@ -633,7 +615,6 @@
           <w:tab w:val="left" w:pos="720"/>
           <w:tab w:val="right" w:leader="dot" w:pos="8976"/>
         </w:tabs>
-        <w:spacing w:after="0" w:line="240" w:lineRule="auto"/>
         <w:rPr>
           <w:rFonts w:eastAsiaTheme="minorEastAsia"/>
           <w:noProof/>
@@ -722,7 +703,6 @@
           <w:tab w:val="left" w:pos="720"/>
           <w:tab w:val="right" w:leader="dot" w:pos="8976"/>
         </w:tabs>
-        <w:spacing w:after="0" w:line="240" w:lineRule="auto"/>
         <w:rPr>
           <w:rFonts w:eastAsiaTheme="minorEastAsia"/>
           <w:noProof/>
@@ -811,7 +791,6 @@
           <w:tab w:val="left" w:pos="720"/>
           <w:tab w:val="right" w:leader="dot" w:pos="8976"/>
         </w:tabs>
-        <w:spacing w:after="0" w:line="240" w:lineRule="auto"/>
         <w:rPr>
           <w:rFonts w:eastAsiaTheme="minorEastAsia"/>
           <w:noProof/>
@@ -900,7 +879,6 @@
           <w:tab w:val="left" w:pos="720"/>
           <w:tab w:val="right" w:leader="dot" w:pos="8976"/>
         </w:tabs>
-        <w:spacing w:after="0" w:line="240" w:lineRule="auto"/>
         <w:rPr>
           <w:rFonts w:eastAsiaTheme="minorEastAsia"/>
           <w:noProof/>
@@ -989,7 +967,6 @@
           <w:tab w:val="left" w:pos="1200"/>
           <w:tab w:val="right" w:leader="dot" w:pos="8976"/>
         </w:tabs>
-        <w:spacing w:after="0" w:line="240" w:lineRule="auto"/>
         <w:rPr>
           <w:rFonts w:eastAsiaTheme="minorEastAsia"/>
           <w:i w:val="0"/>
@@ -1082,7 +1059,6 @@
           <w:tab w:val="left" w:pos="1200"/>
           <w:tab w:val="right" w:leader="dot" w:pos="8976"/>
         </w:tabs>
-        <w:spacing w:after="0" w:line="240" w:lineRule="auto"/>
         <w:rPr>
           <w:rFonts w:eastAsiaTheme="minorEastAsia"/>
           <w:i w:val="0"/>
@@ -1175,7 +1151,6 @@
           <w:tab w:val="left" w:pos="1200"/>
           <w:tab w:val="right" w:leader="dot" w:pos="8976"/>
         </w:tabs>
-        <w:spacing w:after="0" w:line="240" w:lineRule="auto"/>
         <w:rPr>
           <w:rFonts w:eastAsiaTheme="minorEastAsia"/>
           <w:i w:val="0"/>
@@ -1268,7 +1243,6 @@
           <w:tab w:val="left" w:pos="720"/>
           <w:tab w:val="right" w:leader="dot" w:pos="8976"/>
         </w:tabs>
-        <w:spacing w:after="0" w:line="240" w:lineRule="auto"/>
         <w:rPr>
           <w:rFonts w:eastAsiaTheme="minorEastAsia"/>
           <w:noProof/>
@@ -1357,7 +1331,6 @@
           <w:tab w:val="left" w:pos="720"/>
           <w:tab w:val="right" w:leader="dot" w:pos="8976"/>
         </w:tabs>
-        <w:spacing w:after="0" w:line="240" w:lineRule="auto"/>
         <w:rPr>
           <w:rFonts w:eastAsiaTheme="minorEastAsia"/>
           <w:noProof/>
@@ -1446,7 +1419,7 @@
           <w:tab w:val="left" w:pos="480"/>
           <w:tab w:val="right" w:leader="dot" w:pos="8976"/>
         </w:tabs>
-        <w:spacing w:before="0" w:after="0" w:line="240" w:lineRule="auto"/>
+        <w:spacing w:before="0" w:after="0"/>
         <w:rPr>
           <w:rFonts w:eastAsiaTheme="minorEastAsia"/>
           <w:b w:val="0"/>
@@ -1541,7 +1514,6 @@
           <w:tab w:val="left" w:pos="720"/>
           <w:tab w:val="right" w:leader="dot" w:pos="8976"/>
         </w:tabs>
-        <w:spacing w:after="0" w:line="240" w:lineRule="auto"/>
         <w:rPr>
           <w:rFonts w:eastAsiaTheme="minorEastAsia"/>
           <w:noProof/>
@@ -1630,7 +1602,6 @@
           <w:tab w:val="left" w:pos="720"/>
           <w:tab w:val="right" w:leader="dot" w:pos="8976"/>
         </w:tabs>
-        <w:spacing w:after="0" w:line="240" w:lineRule="auto"/>
         <w:rPr>
           <w:rFonts w:eastAsiaTheme="minorEastAsia"/>
           <w:noProof/>
@@ -1719,7 +1690,6 @@
           <w:tab w:val="left" w:pos="720"/>
           <w:tab w:val="right" w:leader="dot" w:pos="8976"/>
         </w:tabs>
-        <w:spacing w:after="0" w:line="240" w:lineRule="auto"/>
         <w:rPr>
           <w:rFonts w:eastAsiaTheme="minorEastAsia"/>
           <w:noProof/>
@@ -1808,7 +1778,6 @@
           <w:tab w:val="left" w:pos="720"/>
           <w:tab w:val="right" w:leader="dot" w:pos="8976"/>
         </w:tabs>
-        <w:spacing w:after="0" w:line="240" w:lineRule="auto"/>
         <w:rPr>
           <w:rFonts w:eastAsiaTheme="minorEastAsia"/>
           <w:noProof/>
@@ -1897,7 +1866,6 @@
           <w:tab w:val="left" w:pos="720"/>
           <w:tab w:val="right" w:leader="dot" w:pos="8976"/>
         </w:tabs>
-        <w:spacing w:after="0" w:line="240" w:lineRule="auto"/>
         <w:rPr>
           <w:rFonts w:eastAsiaTheme="minorEastAsia"/>
           <w:noProof/>
@@ -1986,7 +1954,6 @@
           <w:tab w:val="left" w:pos="720"/>
           <w:tab w:val="right" w:leader="dot" w:pos="8976"/>
         </w:tabs>
-        <w:spacing w:after="0" w:line="240" w:lineRule="auto"/>
         <w:rPr>
           <w:rFonts w:eastAsiaTheme="minorEastAsia"/>
           <w:noProof/>
@@ -2075,7 +2042,6 @@
           <w:tab w:val="left" w:pos="1200"/>
           <w:tab w:val="right" w:leader="dot" w:pos="8976"/>
         </w:tabs>
-        <w:spacing w:after="0" w:line="240" w:lineRule="auto"/>
         <w:rPr>
           <w:rFonts w:eastAsiaTheme="minorEastAsia"/>
           <w:i w:val="0"/>
@@ -2168,7 +2134,6 @@
           <w:tab w:val="left" w:pos="1200"/>
           <w:tab w:val="right" w:leader="dot" w:pos="8976"/>
         </w:tabs>
-        <w:spacing w:after="0" w:line="240" w:lineRule="auto"/>
         <w:rPr>
           <w:rFonts w:eastAsiaTheme="minorEastAsia"/>
           <w:i w:val="0"/>
@@ -2261,7 +2226,6 @@
           <w:tab w:val="left" w:pos="1200"/>
           <w:tab w:val="right" w:leader="dot" w:pos="8976"/>
         </w:tabs>
-        <w:spacing w:after="0" w:line="240" w:lineRule="auto"/>
         <w:rPr>
           <w:rFonts w:eastAsiaTheme="minorEastAsia"/>
           <w:i w:val="0"/>
@@ -2354,7 +2318,7 @@
           <w:tab w:val="left" w:pos="480"/>
           <w:tab w:val="right" w:leader="dot" w:pos="8976"/>
         </w:tabs>
-        <w:spacing w:before="0" w:after="0" w:line="240" w:lineRule="auto"/>
+        <w:spacing w:before="0" w:after="0"/>
         <w:rPr>
           <w:rFonts w:eastAsiaTheme="minorEastAsia"/>
           <w:b w:val="0"/>
@@ -2449,7 +2413,7 @@
           <w:tab w:val="left" w:pos="480"/>
           <w:tab w:val="right" w:leader="dot" w:pos="8976"/>
         </w:tabs>
-        <w:spacing w:before="0" w:after="0" w:line="240" w:lineRule="auto"/>
+        <w:spacing w:before="0" w:after="0"/>
         <w:rPr>
           <w:rFonts w:eastAsiaTheme="minorEastAsia"/>
           <w:b w:val="0"/>
@@ -2544,7 +2508,6 @@
           <w:tab w:val="left" w:pos="720"/>
           <w:tab w:val="right" w:leader="dot" w:pos="8976"/>
         </w:tabs>
-        <w:spacing w:after="0" w:line="240" w:lineRule="auto"/>
         <w:rPr>
           <w:rFonts w:eastAsiaTheme="minorEastAsia"/>
           <w:noProof/>
@@ -2633,7 +2596,6 @@
           <w:tab w:val="left" w:pos="720"/>
           <w:tab w:val="right" w:leader="dot" w:pos="8976"/>
         </w:tabs>
-        <w:spacing w:after="0" w:line="240" w:lineRule="auto"/>
         <w:rPr>
           <w:rFonts w:eastAsiaTheme="minorEastAsia"/>
           <w:noProof/>
@@ -2722,7 +2684,6 @@
           <w:tab w:val="left" w:pos="720"/>
           <w:tab w:val="right" w:leader="dot" w:pos="8976"/>
         </w:tabs>
-        <w:spacing w:after="0" w:line="240" w:lineRule="auto"/>
         <w:rPr>
           <w:rFonts w:eastAsiaTheme="minorEastAsia"/>
           <w:noProof/>
@@ -2811,7 +2772,6 @@
           <w:tab w:val="left" w:pos="1200"/>
           <w:tab w:val="right" w:leader="dot" w:pos="8976"/>
         </w:tabs>
-        <w:spacing w:after="0" w:line="240" w:lineRule="auto"/>
         <w:rPr>
           <w:rFonts w:eastAsiaTheme="minorEastAsia"/>
           <w:i w:val="0"/>
@@ -2904,7 +2864,6 @@
           <w:tab w:val="left" w:pos="1200"/>
           <w:tab w:val="right" w:leader="dot" w:pos="8976"/>
         </w:tabs>
-        <w:spacing w:after="0" w:line="240" w:lineRule="auto"/>
         <w:rPr>
           <w:rFonts w:eastAsiaTheme="minorEastAsia"/>
           <w:i w:val="0"/>
@@ -2997,7 +2956,6 @@
           <w:tab w:val="left" w:pos="1200"/>
           <w:tab w:val="right" w:leader="dot" w:pos="8976"/>
         </w:tabs>
-        <w:spacing w:after="0" w:line="240" w:lineRule="auto"/>
         <w:rPr>
           <w:rFonts w:eastAsiaTheme="minorEastAsia"/>
           <w:i w:val="0"/>
@@ -3086,7 +3044,7 @@
     <w:p>
       <w:pPr>
         <w:pStyle w:val="Heading1"/>
-        <w:spacing w:before="0" w:after="0" w:line="240" w:lineRule="auto"/>
+        <w:spacing w:before="0" w:after="0"/>
       </w:pPr>
       <w:r>
         <w:lastRenderedPageBreak/>
@@ -3113,29 +3071,15 @@
       <w:r>
         <w:t xml:space="preserve">This document describes the </w:t>
       </w:r>
-      <w:r>
-        <w:fldChar w:fldCharType="begin"/>
-      </w:r>
-      <w:r>
-        <w:instrText xml:space="preserve"> DOCPROPERTY  "Extension Name"  \* MERGEFORMAT </w:instrText>
-      </w:r>
-      <w:r>
-        <w:fldChar w:fldCharType="separate"/>
-      </w:r>
-      <w:r>
-        <w:rPr>
-          <w:b/>
-          <w:bCs/>
-        </w:rPr>
-        <w:t>Age-Only Succession</w:t>
-      </w:r>
-      <w:r>
-        <w:rPr>
-          <w:b/>
-          <w:bCs/>
-        </w:rPr>
-        <w:fldChar w:fldCharType="end"/>
-      </w:r>
+      <w:fldSimple w:instr=" DOCPROPERTY  &quot;Extension Name&quot;  \* MERGEFORMAT ">
+        <w:r>
+          <w:rPr>
+            <w:b/>
+            <w:bCs/>
+          </w:rPr>
+          <w:t>Age-Only Succession</w:t>
+        </w:r>
+      </w:fldSimple>
       <w:r>
         <w:t xml:space="preserve"> extension to the LANDIS-II model.  For information about the model and its core concepts, see the </w:t>
       </w:r>
@@ -3209,21 +3153,11 @@
       <w:r>
         <w:t>This document describes the current version (</w:t>
       </w:r>
-      <w:r>
-        <w:fldChar w:fldCharType="begin"/>
-      </w:r>
-      <w:r>
-        <w:instrText xml:space="preserve"> DOCPROPERTY  "Extension Version"  \* MERGEFORMAT </w:instrText>
-      </w:r>
-      <w:r>
-        <w:fldChar w:fldCharType="separate"/>
-      </w:r>
-      <w:r>
-        <w:t>4.0</w:t>
-      </w:r>
-      <w:r>
-        <w:fldChar w:fldCharType="end"/>
-      </w:r>
+      <w:fldSimple w:instr=" DOCPROPERTY  &quot;Extension Version&quot;  \* MERGEFORMAT ">
+        <w:r>
+          <w:t>4.0</w:t>
+        </w:r>
+      </w:fldSimple>
       <w:r>
         <w:t xml:space="preserve">) of the extension. </w:t>
       </w:r>
@@ -3235,84 +3169,54 @@
       <w:r>
         <w:t>This version adds the capability for species establishment coefficients to vary through time.</w:t>
       </w:r>
-      <w:bookmarkStart w:id="4" w:name="_GoBack"/>
+    </w:p>
+    <w:p>
+      <w:pPr>
+        <w:pStyle w:val="Heading2"/>
+      </w:pPr>
+      <w:r>
+        <w:t xml:space="preserve">What’s new in version </w:t>
+      </w:r>
+      <w:fldSimple w:instr=" DOCPROPERTY  &quot;Extension Version&quot;  \* MERGEFORMAT ">
+        <w:r>
+          <w:t>3.0</w:t>
+        </w:r>
+        <w:bookmarkEnd w:id="3"/>
+      </w:fldSimple>
+    </w:p>
+    <w:p>
+      <w:pPr>
+        <w:pStyle w:val="textbody"/>
+      </w:pPr>
+      <w:r>
+        <w:t>This document describes the current version (</w:t>
+      </w:r>
+      <w:fldSimple w:instr=" DOCPROPERTY  &quot;Extension Version&quot;  \* MERGEFORMAT ">
+        <w:r>
+          <w:t>3.0</w:t>
+        </w:r>
+      </w:fldSimple>
+      <w:r>
+        <w:t xml:space="preserve">) of the extension. </w:t>
+      </w:r>
+    </w:p>
+    <w:p>
+      <w:pPr>
+        <w:pStyle w:val="textbody"/>
+      </w:pPr>
+      <w:r>
+        <w:t>This version applies the restriction that a species must have an establishment probability &gt; 0 for planting (within a Harvest prescription) to be successful.  This behavior is now consistent with the general Model Description.</w:t>
+      </w:r>
+    </w:p>
+    <w:p>
+      <w:pPr>
+        <w:pStyle w:val="Heading2"/>
+      </w:pPr>
+      <w:bookmarkStart w:id="4" w:name="_Toc282434135"/>
+      <w:r>
+        <w:t xml:space="preserve">What’s new in version </w:t>
+      </w:r>
       <w:bookmarkEnd w:id="4"/>
-    </w:p>
-    <w:p>
-      <w:pPr>
-        <w:pStyle w:val="textbody"/>
-      </w:pPr>
-      <w:r>
-        <w:t>This version applies the restriction that a species must have an establishment probability &gt; 0 for planting (within a Harvest prescription) to be successful.  This behavior is now consistent with the general Model Description.</w:t>
-      </w:r>
-    </w:p>
-    <w:p>
-      <w:pPr>
-        <w:pStyle w:val="Heading2"/>
-      </w:pPr>
-      <w:r>
-        <w:t xml:space="preserve">What’s new in version </w:t>
-      </w:r>
-      <w:r>
-        <w:fldChar w:fldCharType="begin"/>
-      </w:r>
-      <w:r>
-        <w:instrText xml:space="preserve"> DOCPROPERTY  "Extension Version"  \* MERGEFORMAT </w:instrText>
-      </w:r>
-      <w:r>
-        <w:fldChar w:fldCharType="separate"/>
-      </w:r>
-      <w:r>
-        <w:t>3.0</w:t>
-      </w:r>
-      <w:bookmarkEnd w:id="3"/>
-      <w:r>
-        <w:fldChar w:fldCharType="end"/>
-      </w:r>
-    </w:p>
-    <w:p>
-      <w:pPr>
-        <w:pStyle w:val="textbody"/>
-      </w:pPr>
-      <w:r>
-        <w:t>This document describes the current version (</w:t>
-      </w:r>
-      <w:r>
-        <w:fldChar w:fldCharType="begin"/>
-      </w:r>
-      <w:r>
-        <w:instrText xml:space="preserve"> DOCPROPERTY  "Extension Version"  \* MERGEFORMAT </w:instrText>
-      </w:r>
-      <w:r>
-        <w:fldChar w:fldCharType="separate"/>
-      </w:r>
-      <w:r>
-        <w:t>3.0</w:t>
-      </w:r>
-      <w:r>
-        <w:fldChar w:fldCharType="end"/>
-      </w:r>
-      <w:r>
-        <w:t xml:space="preserve">) of the extension. </w:t>
-      </w:r>
-    </w:p>
-    <w:p>
-      <w:pPr>
-        <w:pStyle w:val="textbody"/>
-      </w:pPr>
-      <w:r>
-        <w:t>This version applies the restriction that a species must have an establishment probability &gt; 0 for planting (within a Harvest prescription) to be successful.  This behavior is now consistent with the general Model Description.</w:t>
-      </w:r>
-    </w:p>
-    <w:p>
-      <w:pPr>
-        <w:pStyle w:val="Heading2"/>
-      </w:pPr>
-      <w:bookmarkStart w:id="5" w:name="_Toc282434135"/>
-      <w:r>
-        <w:t xml:space="preserve">What’s new in version </w:t>
-      </w:r>
-      <w:bookmarkEnd w:id="5"/>
       <w:r>
         <w:t>2.0</w:t>
       </w:r>
@@ -3330,14 +3234,14 @@
       <w:pPr>
         <w:pStyle w:val="Heading2"/>
       </w:pPr>
-      <w:bookmarkStart w:id="6" w:name="_Ref152240898"/>
-      <w:bookmarkStart w:id="7" w:name="_Toc282434136"/>
-      <w:bookmarkStart w:id="8" w:name="_Toc134885584"/>
+      <w:bookmarkStart w:id="5" w:name="_Ref152240898"/>
+      <w:bookmarkStart w:id="6" w:name="_Toc282434136"/>
+      <w:bookmarkStart w:id="7" w:name="_Toc134885584"/>
       <w:r>
         <w:t>Shade Calculation</w:t>
       </w:r>
+      <w:bookmarkEnd w:id="5"/>
       <w:bookmarkEnd w:id="6"/>
-      <w:bookmarkEnd w:id="7"/>
     </w:p>
     <w:p>
       <w:pPr>
@@ -3352,31 +3256,31 @@
         <w:pStyle w:val="Equation"/>
       </w:pPr>
       <w:r>
+        <w:t xml:space="preserve">Site shade = maximum (cohort shade tolerance </w:t>
+      </w:r>
+      <w:r>
+        <w:sym w:font="Symbol" w:char="F0CE"/>
+      </w:r>
+      <w:r>
+        <w:t xml:space="preserve"> [all cohorts</w:t>
+      </w:r>
+      <w:r>
+        <w:t xml:space="preserve"> with ages &gt; maturity age</w:t>
+      </w:r>
+      <w:r>
+        <w:t>])</w:t>
+      </w:r>
+    </w:p>
+    <w:p>
+      <w:pPr>
+        <w:pStyle w:val="Heading2"/>
+      </w:pPr>
+      <w:bookmarkStart w:id="8" w:name="_Toc282434137"/>
+      <w:r>
         <w:lastRenderedPageBreak/>
-        <w:t xml:space="preserve">Site shade = maximum (cohort shade tolerance </w:t>
-      </w:r>
-      <w:r>
-        <w:sym w:font="Symbol" w:char="F0CE"/>
-      </w:r>
-      <w:r>
-        <w:t xml:space="preserve"> [all cohorts</w:t>
-      </w:r>
-      <w:r>
-        <w:t xml:space="preserve"> with ages &gt; maturity age</w:t>
-      </w:r>
-      <w:r>
-        <w:t>])</w:t>
-      </w:r>
-    </w:p>
-    <w:p>
-      <w:pPr>
-        <w:pStyle w:val="Heading2"/>
-      </w:pPr>
-      <w:bookmarkStart w:id="9" w:name="_Toc282434137"/>
-      <w:r>
         <w:t>Cohort Reproduction</w:t>
       </w:r>
-      <w:bookmarkEnd w:id="9"/>
+      <w:bookmarkEnd w:id="8"/>
     </w:p>
     <w:p>
       <w:pPr>
@@ -3391,23 +3295,7 @@
       </w:r>
       <w:proofErr w:type="gramEnd"/>
       <w:r>
-        <w:t xml:space="preserve"> </w:t>
-      </w:r>
-      <w:proofErr w:type="spellStart"/>
-      <w:r>
-        <w:t>propagule</w:t>
-      </w:r>
-      <w:proofErr w:type="spellEnd"/>
-      <w:r>
-        <w:t xml:space="preserve"> must exist, either through seeding, </w:t>
-      </w:r>
-      <w:proofErr w:type="spellStart"/>
-      <w:r>
-        <w:t>resprouting</w:t>
-      </w:r>
-      <w:proofErr w:type="spellEnd"/>
-      <w:r>
-        <w:t xml:space="preserve">, or planting.  2) There must be adequate light.  3) The probability of species establishment must exceed a random number.  A complete explanation of these functions can be found in the </w:t>
+        <w:t xml:space="preserve"> propagule must exist, either through seeding, resprouting, or planting.  2) There must be adequate light.  3) The probability of species establishment must exceed a random number.  A complete explanation of these functions can be found in the </w:t>
       </w:r>
       <w:r>
         <w:rPr>
@@ -3454,14 +3342,80 @@
           <w:numId w:val="4"/>
         </w:numPr>
       </w:pPr>
-      <w:bookmarkStart w:id="10" w:name="_Toc185672214"/>
-      <w:bookmarkStart w:id="11" w:name="_Toc185671172"/>
-      <w:bookmarkStart w:id="12" w:name="_Toc282434138"/>
+      <w:bookmarkStart w:id="9" w:name="_Toc185672214"/>
+      <w:bookmarkStart w:id="10" w:name="_Toc185671172"/>
+      <w:bookmarkStart w:id="11" w:name="_Toc282434138"/>
       <w:r>
         <w:t>Cohort Reproduction – Disturbance Interactions</w:t>
       </w:r>
+      <w:bookmarkEnd w:id="9"/>
       <w:bookmarkEnd w:id="10"/>
       <w:bookmarkEnd w:id="11"/>
+    </w:p>
+    <w:p>
+      <w:pPr>
+        <w:pStyle w:val="textbody"/>
+      </w:pPr>
+      <w:r>
+        <w:t xml:space="preserve">Recall that every disturbance will trigger succession at each site at the time step that the disturbance(s) occur.  In succession, there is a hierarchy of reproduction options following a disturbance.  The goal of this design was to give reproductive precedence to species with propagules available on site.  </w:t>
+      </w:r>
+    </w:p>
+    <w:p>
+      <w:pPr>
+        <w:pStyle w:val="textbody"/>
+      </w:pPr>
+      <w:r>
+        <w:t>If planting (currently possible only through a Harvest extension) is triggered for one or more species, then no other reproduction will occur.  Planting is given highest precedence as we assume that a viable cohort is generated.  However, the probability of establishment must be greater than zero.</w:t>
+      </w:r>
+    </w:p>
+    <w:p>
+      <w:pPr>
+        <w:pStyle w:val="textbody"/>
+      </w:pPr>
+      <w:r>
+        <w:t xml:space="preserve">If serotiny (only possible immediately following a fire) is triggered for one or more species, then neither resprouting nor seeding will occur.  Serotiny is given precedence over resprouting as it typically has a higher threshold for success than resprouting.  This slightly favors </w:t>
+      </w:r>
+      <w:proofErr w:type="spellStart"/>
+      <w:r>
+        <w:t>serotinous</w:t>
+      </w:r>
+      <w:proofErr w:type="spellEnd"/>
+      <w:r>
+        <w:t xml:space="preserve"> species when mixed with species able to </w:t>
+      </w:r>
+      <w:proofErr w:type="spellStart"/>
+      <w:r>
+        <w:t>resprout</w:t>
+      </w:r>
+      <w:proofErr w:type="spellEnd"/>
+      <w:r>
+        <w:t xml:space="preserve"> following a fire.</w:t>
+      </w:r>
+    </w:p>
+    <w:p>
+      <w:pPr>
+        <w:pStyle w:val="textbody"/>
+      </w:pPr>
+      <w:r>
+        <w:t>If resprouting (which can be induced by many disturbance types) is triggered, then seeding will not occur.</w:t>
+      </w:r>
+    </w:p>
+    <w:p>
+      <w:pPr>
+        <w:pStyle w:val="textbody"/>
+      </w:pPr>
+      <w:r>
+        <w:t>Finally, if neither planting, serotiny, nor resprouting occurred, seeding dispersal into a sight will occur.</w:t>
+      </w:r>
+    </w:p>
+    <w:p>
+      <w:pPr>
+        <w:pStyle w:val="Heading2"/>
+      </w:pPr>
+      <w:bookmarkStart w:id="12" w:name="_Toc282434139"/>
+      <w:r>
+        <w:t>Cohort Ageing</w:t>
+      </w:r>
       <w:bookmarkEnd w:id="12"/>
     </w:p>
     <w:p>
@@ -3469,149 +3423,11 @@
         <w:pStyle w:val="textbody"/>
       </w:pPr>
       <w:r>
-        <w:t xml:space="preserve">Recall that every disturbance will trigger succession at each site at the time step that the disturbance(s) occur.  In succession, there is a hierarchy of reproduction options following a disturbance.  The goal of this design was to give reproductive precedence to species with </w:t>
-      </w:r>
-      <w:proofErr w:type="spellStart"/>
-      <w:r>
-        <w:t>propagules</w:t>
-      </w:r>
-      <w:proofErr w:type="spellEnd"/>
-      <w:r>
-        <w:t xml:space="preserve"> available on site.  </w:t>
-      </w:r>
-    </w:p>
-    <w:p>
-      <w:pPr>
-        <w:pStyle w:val="textbody"/>
-      </w:pPr>
-      <w:r>
-        <w:t>If planting (currently possible only through a Harvest extension) is triggered for one or more species, then no other reproduction will occur.  Planting is given highest precedence as we assume that a viable cohort is generated.  However, the probability of establishment must be greater than zero.</w:t>
-      </w:r>
-    </w:p>
-    <w:p>
-      <w:pPr>
-        <w:pStyle w:val="textbody"/>
-      </w:pPr>
-      <w:r>
-        <w:t xml:space="preserve">If </w:t>
-      </w:r>
-      <w:proofErr w:type="spellStart"/>
-      <w:r>
-        <w:t>serotiny</w:t>
-      </w:r>
-      <w:proofErr w:type="spellEnd"/>
-      <w:r>
-        <w:t xml:space="preserve"> (only possible immediately following a fire) is triggered for one or more species, then neither </w:t>
-      </w:r>
-      <w:proofErr w:type="spellStart"/>
-      <w:r>
-        <w:t>resprouting</w:t>
-      </w:r>
-      <w:proofErr w:type="spellEnd"/>
-      <w:r>
-        <w:t xml:space="preserve"> nor seeding will occur.  </w:t>
-      </w:r>
-      <w:proofErr w:type="spellStart"/>
-      <w:r>
-        <w:t>Serotiny</w:t>
-      </w:r>
-      <w:proofErr w:type="spellEnd"/>
-      <w:r>
-        <w:t xml:space="preserve"> is given precedence over </w:t>
-      </w:r>
-      <w:proofErr w:type="spellStart"/>
-      <w:r>
-        <w:t>resprouting</w:t>
-      </w:r>
-      <w:proofErr w:type="spellEnd"/>
-      <w:r>
-        <w:t xml:space="preserve"> as it typically has a higher threshold for success than </w:t>
-      </w:r>
-      <w:proofErr w:type="spellStart"/>
-      <w:r>
-        <w:t>resprouting</w:t>
-      </w:r>
-      <w:proofErr w:type="spellEnd"/>
-      <w:r>
-        <w:t xml:space="preserve">.  This slightly favors </w:t>
-      </w:r>
-      <w:proofErr w:type="spellStart"/>
-      <w:r>
-        <w:t>serotinous</w:t>
-      </w:r>
-      <w:proofErr w:type="spellEnd"/>
-      <w:r>
-        <w:t xml:space="preserve"> species when mixed with species able to </w:t>
-      </w:r>
-      <w:proofErr w:type="spellStart"/>
-      <w:r>
-        <w:t>resprout</w:t>
-      </w:r>
-      <w:proofErr w:type="spellEnd"/>
-      <w:r>
-        <w:t xml:space="preserve"> following a fire.</w:t>
-      </w:r>
-    </w:p>
-    <w:p>
-      <w:pPr>
-        <w:pStyle w:val="textbody"/>
-      </w:pPr>
-      <w:r>
-        <w:t xml:space="preserve">If </w:t>
-      </w:r>
-      <w:proofErr w:type="spellStart"/>
-      <w:r>
-        <w:t>resprouting</w:t>
-      </w:r>
-      <w:proofErr w:type="spellEnd"/>
-      <w:r>
-        <w:t xml:space="preserve"> (which can be induced by many disturbance types) is triggered, then seeding will not occur.</w:t>
-      </w:r>
-    </w:p>
-    <w:p>
-      <w:pPr>
-        <w:pStyle w:val="textbody"/>
-      </w:pPr>
-      <w:r>
-        <w:t xml:space="preserve">Finally, if neither planting, </w:t>
-      </w:r>
-      <w:proofErr w:type="spellStart"/>
-      <w:r>
-        <w:t>serotiny</w:t>
-      </w:r>
-      <w:proofErr w:type="spellEnd"/>
-      <w:r>
-        <w:t xml:space="preserve">, nor </w:t>
-      </w:r>
-      <w:proofErr w:type="spellStart"/>
-      <w:r>
-        <w:t>resprouting</w:t>
-      </w:r>
-      <w:proofErr w:type="spellEnd"/>
-      <w:r>
-        <w:t xml:space="preserve"> occurred, seeding dispersal into a sight will occur.</w:t>
-      </w:r>
-    </w:p>
-    <w:p>
-      <w:pPr>
-        <w:pStyle w:val="Heading2"/>
-      </w:pPr>
-      <w:bookmarkStart w:id="13" w:name="_Toc282434139"/>
-      <w:r>
-        <w:t>Cohort Ageing</w:t>
-      </w:r>
-      <w:bookmarkEnd w:id="13"/>
-    </w:p>
-    <w:p>
-      <w:pPr>
-        <w:pStyle w:val="textbody"/>
-      </w:pPr>
-      <w:r>
-        <w:t xml:space="preserve">Cohort ageing is simply the addition of the time step to each existing cohort.  No further information is computed or required.  A complete explanation of </w:t>
+        <w:t xml:space="preserve">Cohort ageing is simply the addition of the time step to each existing cohort.  No further information is computed or required.  A complete </w:t>
       </w:r>
       <w:r>
         <w:lastRenderedPageBreak/>
-        <w:t xml:space="preserve">these functions can be found in the </w:t>
+        <w:t xml:space="preserve">explanation of these functions can be found in the </w:t>
       </w:r>
       <w:r>
         <w:rPr>
@@ -3636,15 +3452,15 @@
       <w:pPr>
         <w:pStyle w:val="Heading2"/>
       </w:pPr>
-      <w:bookmarkStart w:id="14" w:name="_Ref133383589"/>
-      <w:bookmarkStart w:id="15" w:name="_Ref133383605"/>
-      <w:bookmarkStart w:id="16" w:name="_Toc282434140"/>
+      <w:bookmarkStart w:id="13" w:name="_Ref133383589"/>
+      <w:bookmarkStart w:id="14" w:name="_Ref133383605"/>
+      <w:bookmarkStart w:id="15" w:name="_Toc282434140"/>
       <w:r>
         <w:t>Cohort Mortality</w:t>
       </w:r>
+      <w:bookmarkEnd w:id="13"/>
       <w:bookmarkEnd w:id="14"/>
       <w:bookmarkEnd w:id="15"/>
-      <w:bookmarkEnd w:id="16"/>
     </w:p>
     <w:p>
       <w:pPr>
@@ -3715,7 +3531,7 @@
           <v:shape id="_x0000_i1025" type="#_x0000_t75" style="width:311.25pt;height:38.25pt" o:ole="">
             <v:imagedata r:id="rId10" o:title=""/>
           </v:shape>
-          <o:OLEObject Type="Embed" ProgID="Equation.3" ShapeID="_x0000_i1025" DrawAspect="Content" ObjectID="_1396417800" r:id="rId11"/>
+          <o:OLEObject Type="Embed" ProgID="Equation.3" ShapeID="_x0000_i1025" DrawAspect="Content" ObjectID="_1458276906" r:id="rId11"/>
         </w:object>
       </w:r>
     </w:p>
@@ -3748,7 +3564,7 @@
           <v:shape id="_x0000_i1026" type="#_x0000_t75" style="width:107.25pt;height:33pt" o:ole="">
             <v:imagedata r:id="rId12" o:title=""/>
           </v:shape>
-          <o:OLEObject Type="Embed" ProgID="Equation.3" ShapeID="_x0000_i1026" DrawAspect="Content" ObjectID="_1396417801" r:id="rId13"/>
+          <o:OLEObject Type="Embed" ProgID="Equation.3" ShapeID="_x0000_i1026" DrawAspect="Content" ObjectID="_1458276907" r:id="rId13"/>
         </w:object>
       </w:r>
     </w:p>
@@ -3788,24 +3604,24 @@
           <w:numId w:val="4"/>
         </w:numPr>
       </w:pPr>
-      <w:bookmarkStart w:id="17" w:name="_Toc282434141"/>
+      <w:bookmarkStart w:id="16" w:name="_Toc282434141"/>
       <w:r>
         <w:t>Version History</w:t>
       </w:r>
+      <w:bookmarkEnd w:id="16"/>
+    </w:p>
+    <w:p>
+      <w:pPr>
+        <w:pStyle w:val="Heading3"/>
+      </w:pPr>
+      <w:bookmarkStart w:id="17" w:name="_Toc282434142"/>
+      <w:r>
+        <w:t>Version 1.3</w:t>
+      </w:r>
+      <w:r>
+        <w:t xml:space="preserve"> (July 2008)</w:t>
+      </w:r>
       <w:bookmarkEnd w:id="17"/>
-    </w:p>
-    <w:p>
-      <w:pPr>
-        <w:pStyle w:val="Heading3"/>
-      </w:pPr>
-      <w:bookmarkStart w:id="18" w:name="_Toc282434142"/>
-      <w:r>
-        <w:t>Version 1.3</w:t>
-      </w:r>
-      <w:r>
-        <w:t xml:space="preserve"> (July 2008)</w:t>
-      </w:r>
-      <w:bookmarkEnd w:id="18"/>
     </w:p>
     <w:p>
       <w:pPr>
@@ -3831,11 +3647,12 @@
       <w:pPr>
         <w:pStyle w:val="Heading3"/>
       </w:pPr>
-      <w:bookmarkStart w:id="19" w:name="_Toc282434143"/>
-      <w:r>
+      <w:bookmarkStart w:id="18" w:name="_Toc282434143"/>
+      <w:r>
+        <w:lastRenderedPageBreak/>
         <w:t>Version 1.2</w:t>
       </w:r>
-      <w:bookmarkEnd w:id="19"/>
+      <w:bookmarkEnd w:id="18"/>
     </w:p>
     <w:p>
       <w:pPr>
@@ -3860,7 +3677,6 @@
         </w:numPr>
       </w:pPr>
       <w:r>
-        <w:lastRenderedPageBreak/>
         <w:t>The patch to repair a bug with post-fire regeneration.  Because of the bug, cohorts killed by fire disturbances were not triggering post-fire reproduction.</w:t>
       </w:r>
     </w:p>
@@ -3902,15 +3718,15 @@
           <w:numId w:val="4"/>
         </w:numPr>
       </w:pPr>
-      <w:bookmarkStart w:id="20" w:name="_Toc282434144"/>
+      <w:bookmarkStart w:id="19" w:name="_Toc282434144"/>
       <w:r>
         <w:t>Version</w:t>
       </w:r>
-      <w:bookmarkEnd w:id="8"/>
+      <w:bookmarkEnd w:id="7"/>
       <w:r>
         <w:t xml:space="preserve"> 1.1</w:t>
       </w:r>
-      <w:bookmarkEnd w:id="20"/>
+      <w:bookmarkEnd w:id="19"/>
     </w:p>
     <w:p>
       <w:pPr>
@@ -4012,11 +3828,11 @@
       <w:pPr>
         <w:pStyle w:val="Heading2"/>
       </w:pPr>
-      <w:bookmarkStart w:id="21" w:name="_Toc282434145"/>
+      <w:bookmarkStart w:id="20" w:name="_Toc282434145"/>
       <w:r>
         <w:t>References</w:t>
       </w:r>
-      <w:bookmarkEnd w:id="21"/>
+      <w:bookmarkEnd w:id="20"/>
     </w:p>
     <w:p>
       <w:pPr>
@@ -4106,7 +3922,11 @@
       </w:r>
       <w:proofErr w:type="gramStart"/>
       <w:r>
-        <w:t>Introducing LANDIS-II:  design and development of a collaborative landscape simulation model with flexible spatial and temporal scales.</w:t>
+        <w:t xml:space="preserve">Introducing LANDIS-II:  design and development of </w:t>
+      </w:r>
+      <w:r>
+        <w:lastRenderedPageBreak/>
+        <w:t>a collaborative landscape simulation model with flexible spatial and temporal scales.</w:t>
       </w:r>
       <w:proofErr w:type="gramEnd"/>
       <w:r>
@@ -4114,15 +3934,7 @@
       </w:r>
       <w:proofErr w:type="gramStart"/>
       <w:r>
-        <w:t xml:space="preserve">Ecological </w:t>
-      </w:r>
-      <w:proofErr w:type="spellStart"/>
-      <w:r>
-        <w:t>Modelling</w:t>
-      </w:r>
-      <w:proofErr w:type="spellEnd"/>
-      <w:r>
-        <w:t>.</w:t>
+        <w:t>Ecological Modelling.</w:t>
       </w:r>
       <w:proofErr w:type="gramEnd"/>
       <w:r>
@@ -4176,7 +3988,6 @@
         <w:pStyle w:val="reference"/>
       </w:pPr>
       <w:r>
-        <w:lastRenderedPageBreak/>
         <w:t>Ward, B. C. and Scheller, R. M. Technical Document: Double Exponential Seed Dispersal.  Online:  http://landis.forest.wisc.edu/documentation.</w:t>
       </w:r>
     </w:p>
@@ -4184,11 +3995,11 @@
       <w:pPr>
         <w:pStyle w:val="Heading2"/>
       </w:pPr>
-      <w:bookmarkStart w:id="22" w:name="_Toc282434146"/>
+      <w:bookmarkStart w:id="21" w:name="_Toc282434146"/>
       <w:r>
         <w:t>Acknowledgments</w:t>
       </w:r>
-      <w:bookmarkEnd w:id="22"/>
+      <w:bookmarkEnd w:id="21"/>
     </w:p>
     <w:p>
       <w:pPr>
@@ -4217,7 +4028,7 @@
       <w:pPr>
         <w:pStyle w:val="Heading1"/>
       </w:pPr>
-      <w:bookmarkStart w:id="23" w:name="_Toc282434147"/>
+      <w:bookmarkStart w:id="22" w:name="_Toc282434147"/>
       <w:r>
         <w:lastRenderedPageBreak/>
         <w:t xml:space="preserve">Parameter </w:t>
@@ -4225,7 +4036,7 @@
       <w:r>
         <w:t>Input File</w:t>
       </w:r>
-      <w:bookmarkEnd w:id="23"/>
+      <w:bookmarkEnd w:id="22"/>
     </w:p>
     <w:p>
       <w:pPr>
@@ -4259,14 +4070,14 @@
       <w:pPr>
         <w:pStyle w:val="Heading2"/>
       </w:pPr>
-      <w:bookmarkStart w:id="24" w:name="_Toc112235332"/>
-      <w:bookmarkStart w:id="25" w:name="_Toc282434148"/>
+      <w:bookmarkStart w:id="23" w:name="_Toc112235332"/>
+      <w:bookmarkStart w:id="24" w:name="_Toc282434148"/>
       <w:proofErr w:type="spellStart"/>
       <w:r>
         <w:t>LandisData</w:t>
       </w:r>
+      <w:bookmarkEnd w:id="23"/>
       <w:bookmarkEnd w:id="24"/>
-      <w:bookmarkEnd w:id="25"/>
       <w:proofErr w:type="spellEnd"/>
     </w:p>
     <w:p>
@@ -4298,14 +4109,14 @@
       <w:pPr>
         <w:pStyle w:val="Heading2"/>
       </w:pPr>
-      <w:bookmarkStart w:id="26" w:name="_Toc112235333"/>
-      <w:bookmarkStart w:id="27" w:name="_Toc282434149"/>
+      <w:bookmarkStart w:id="25" w:name="_Toc112235333"/>
+      <w:bookmarkStart w:id="26" w:name="_Toc282434149"/>
       <w:proofErr w:type="spellStart"/>
       <w:r>
         <w:t>Timestep</w:t>
       </w:r>
+      <w:bookmarkEnd w:id="25"/>
       <w:bookmarkEnd w:id="26"/>
-      <w:bookmarkEnd w:id="27"/>
       <w:proofErr w:type="spellEnd"/>
     </w:p>
     <w:p>
@@ -4333,16 +4144,16 @@
         </w:tabs>
         <w:ind w:left="648" w:hanging="648"/>
       </w:pPr>
-      <w:bookmarkStart w:id="28" w:name="_Toc282434152"/>
-      <w:bookmarkStart w:id="29" w:name="_Toc133339089"/>
-      <w:bookmarkStart w:id="30" w:name="_Toc282434150"/>
-      <w:bookmarkStart w:id="31" w:name="_Toc107735767"/>
-      <w:bookmarkStart w:id="32" w:name="_Toc112235334"/>
+      <w:bookmarkStart w:id="27" w:name="_Toc282434152"/>
+      <w:bookmarkStart w:id="28" w:name="_Toc133339089"/>
+      <w:bookmarkStart w:id="29" w:name="_Toc282434150"/>
+      <w:bookmarkStart w:id="30" w:name="_Toc107735767"/>
+      <w:bookmarkStart w:id="31" w:name="_Toc112235334"/>
       <w:proofErr w:type="spellStart"/>
       <w:r>
         <w:t>SeedingAlgorithm</w:t>
       </w:r>
-      <w:bookmarkEnd w:id="28"/>
+      <w:bookmarkEnd w:id="27"/>
       <w:proofErr w:type="spellEnd"/>
     </w:p>
     <w:p>
@@ -4463,14 +4274,13 @@
     <w:p>
       <w:pPr>
         <w:pStyle w:val="Heading2"/>
-        <w:spacing w:line="240" w:lineRule="auto"/>
       </w:pPr>
       <w:proofErr w:type="spellStart"/>
       <w:r>
         <w:t>InitialCommunities</w:t>
       </w:r>
+      <w:bookmarkEnd w:id="28"/>
       <w:bookmarkEnd w:id="29"/>
-      <w:bookmarkEnd w:id="30"/>
       <w:proofErr w:type="spellEnd"/>
     </w:p>
     <w:p>
@@ -4484,39 +4294,38 @@
     <w:p>
       <w:pPr>
         <w:pStyle w:val="Heading2"/>
-        <w:spacing w:line="240" w:lineRule="auto"/>
-      </w:pPr>
-      <w:bookmarkStart w:id="33" w:name="_Ref109371856"/>
-      <w:bookmarkStart w:id="34" w:name="_Toc133339090"/>
-      <w:bookmarkStart w:id="35" w:name="_Toc282434151"/>
+      </w:pPr>
+      <w:bookmarkStart w:id="32" w:name="_Ref109371856"/>
+      <w:bookmarkStart w:id="33" w:name="_Toc133339090"/>
+      <w:bookmarkStart w:id="34" w:name="_Toc282434151"/>
       <w:proofErr w:type="spellStart"/>
       <w:r>
         <w:t>InitialCommunitiesMap</w:t>
       </w:r>
+      <w:bookmarkEnd w:id="32"/>
       <w:bookmarkEnd w:id="33"/>
       <w:bookmarkEnd w:id="34"/>
+      <w:proofErr w:type="spellEnd"/>
+    </w:p>
+    <w:p>
+      <w:pPr>
+        <w:pStyle w:val="textbody"/>
+      </w:pPr>
+      <w:r>
+        <w:t>This parameter is the input map indicating the initial communities at the active sites on the landscape.  Each cell value for an active site on the landscape must be one of the map codes listed in the initial communities input file (see chapter 4).</w:t>
+      </w:r>
+    </w:p>
+    <w:p>
+      <w:pPr>
+        <w:pStyle w:val="Heading2"/>
+      </w:pPr>
+      <w:bookmarkStart w:id="35" w:name="_Toc282434153"/>
+      <w:bookmarkEnd w:id="30"/>
+      <w:bookmarkEnd w:id="31"/>
+      <w:r>
+        <w:t>Establishment Probabilities Table</w:t>
+      </w:r>
       <w:bookmarkEnd w:id="35"/>
-      <w:proofErr w:type="spellEnd"/>
-    </w:p>
-    <w:p>
-      <w:pPr>
-        <w:pStyle w:val="textbody"/>
-      </w:pPr>
-      <w:r>
-        <w:t>This parameter is the input map indicating the initial communities at the active sites on the landscape.  Each cell value for an active site on the landscape must be one of the map codes listed in the initial communities input file (see chapter 4).</w:t>
-      </w:r>
-    </w:p>
-    <w:p>
-      <w:pPr>
-        <w:pStyle w:val="Heading2"/>
-      </w:pPr>
-      <w:bookmarkStart w:id="36" w:name="_Toc282434153"/>
-      <w:bookmarkEnd w:id="31"/>
-      <w:bookmarkEnd w:id="32"/>
-      <w:r>
-        <w:t>Establishment Probabilities Table</w:t>
-      </w:r>
-      <w:bookmarkEnd w:id="36"/>
     </w:p>
     <w:p>
       <w:pPr>
@@ -4576,15 +4385,13 @@
         </w:rPr>
         <w:t xml:space="preserve">NOTE:  </w:t>
       </w:r>
-      <w:proofErr w:type="spellStart"/>
-      <w:smartTag w:uri="urn:schemas-microsoft-com:office:smarttags" w:element="place">
-        <w:r>
-          <w:t>PEst</w:t>
-        </w:r>
-      </w:smartTag>
-      <w:proofErr w:type="spellEnd"/>
-      <w:r>
-        <w:t xml:space="preserve"> is not automatically adjusted for succession time step in this extension.  </w:t>
+      <w:r>
+        <w:t>Pe</w:t>
+      </w:r>
+      <w:bookmarkStart w:id="36" w:name="_GoBack"/>
+      <w:bookmarkEnd w:id="36"/>
+      <w:r>
+        <w:t xml:space="preserve">st is not automatically adjusted for succession time step in this extension.  </w:t>
       </w:r>
       <w:r>
         <w:rPr>
@@ -5277,7 +5084,6 @@
     <w:p>
       <w:pPr>
         <w:pStyle w:val="Heading1"/>
-        <w:spacing w:line="240" w:lineRule="auto"/>
       </w:pPr>
       <w:bookmarkStart w:id="43" w:name="_Ref109371329"/>
       <w:bookmarkStart w:id="44" w:name="_Toc133339122"/>
@@ -5301,7 +5107,6 @@
     <w:p>
       <w:pPr>
         <w:pStyle w:val="Heading2"/>
-        <w:spacing w:line="240" w:lineRule="auto"/>
       </w:pPr>
       <w:bookmarkStart w:id="46" w:name="_Toc133339123"/>
       <w:bookmarkStart w:id="47" w:name="_Toc282434159"/>
@@ -5841,7 +5646,6 @@
         <w:pStyle w:val="textinputfile"/>
       </w:pPr>
       <w:r>
-        <w:lastRenderedPageBreak/>
         <w:t xml:space="preserve">   </w:t>
       </w:r>
       <w:proofErr w:type="spellStart"/>
@@ -5894,12 +5698,12 @@
     <w:p>
       <w:pPr>
         <w:pStyle w:val="Heading2"/>
-        <w:spacing w:line="240" w:lineRule="auto"/>
       </w:pPr>
       <w:bookmarkStart w:id="48" w:name="_Toc133339124"/>
       <w:bookmarkStart w:id="49" w:name="_Toc282434160"/>
       <w:proofErr w:type="spellStart"/>
       <w:r>
+        <w:lastRenderedPageBreak/>
         <w:t>LandisData</w:t>
       </w:r>
       <w:bookmarkEnd w:id="48"/>
@@ -5928,7 +5732,6 @@
     <w:p>
       <w:pPr>
         <w:pStyle w:val="Heading2"/>
-        <w:spacing w:line="240" w:lineRule="auto"/>
       </w:pPr>
       <w:bookmarkStart w:id="50" w:name="_Toc133339125"/>
       <w:bookmarkStart w:id="51" w:name="_Toc282434161"/>
@@ -5949,7 +5752,6 @@
     <w:p>
       <w:pPr>
         <w:pStyle w:val="Heading3"/>
-        <w:spacing w:line="240" w:lineRule="auto"/>
         <w:ind w:left="864" w:hanging="864"/>
       </w:pPr>
       <w:bookmarkStart w:id="52" w:name="_Toc133339126"/>
@@ -5969,21 +5771,11 @@
       <w:r>
         <w:t xml:space="preserve">This parameter is the code used for the class in the input map (see section </w:t>
       </w:r>
-      <w:r>
-        <w:fldChar w:fldCharType="begin"/>
-      </w:r>
-      <w:r>
-        <w:instrText xml:space="preserve"> REF _Ref109371856 \r </w:instrText>
-      </w:r>
-      <w:r>
-        <w:fldChar w:fldCharType="separate"/>
-      </w:r>
-      <w:r>
-        <w:t>2.5</w:t>
-      </w:r>
-      <w:r>
-        <w:fldChar w:fldCharType="end"/>
-      </w:r>
+      <w:fldSimple w:instr=" REF _Ref109371856 \r ">
+        <w:r>
+          <w:t>2.5</w:t>
+        </w:r>
+      </w:fldSimple>
       <w:r>
         <w:t>).  Value: 0 ≤ integer ≤ 65,535.  Each class’ map code must be unique.  Map codes do not have to appear in any order, and do not need to be consecutive.</w:t>
       </w:r>
@@ -5991,7 +5783,6 @@
     <w:p>
       <w:pPr>
         <w:pStyle w:val="Heading3"/>
-        <w:spacing w:line="240" w:lineRule="auto"/>
         <w:ind w:left="864" w:hanging="864"/>
       </w:pPr>
       <w:bookmarkStart w:id="54" w:name="_Toc133339127"/>
@@ -6134,7 +5925,6 @@
     <w:p>
       <w:pPr>
         <w:pStyle w:val="Heading3"/>
-        <w:spacing w:line="240" w:lineRule="auto"/>
         <w:ind w:left="864" w:hanging="864"/>
       </w:pPr>
       <w:bookmarkStart w:id="56" w:name="_Toc133339128"/>
@@ -6375,7 +6165,7 @@
         <w:rFonts w:ascii="Arial" w:hAnsi="Arial" w:cs="Arial"/>
         <w:noProof/>
       </w:rPr>
-      <w:t>1</w:t>
+      <w:t>7</w:t>
     </w:r>
     <w:r>
       <w:rPr>
@@ -6424,39 +6214,19 @@
         <w:tab w:val="right" w:pos="9000"/>
       </w:tabs>
     </w:pPr>
-    <w:r>
-      <w:fldChar w:fldCharType="begin"/>
-    </w:r>
-    <w:r>
-      <w:instrText xml:space="preserve"> DOCPROPERTY  "Extension Name"  \* MERGEFORMAT </w:instrText>
-    </w:r>
-    <w:r>
-      <w:fldChar w:fldCharType="separate"/>
-    </w:r>
-    <w:r>
-      <w:t>Age-Only Succession</w:t>
-    </w:r>
-    <w:r>
-      <w:fldChar w:fldCharType="end"/>
-    </w:r>
+    <w:fldSimple w:instr=" DOCPROPERTY  &quot;Extension Name&quot;  \* MERGEFORMAT ">
+      <w:r>
+        <w:t>Age-Only Succession</w:t>
+      </w:r>
+    </w:fldSimple>
     <w:r>
       <w:t xml:space="preserve"> v</w:t>
     </w:r>
-    <w:r>
-      <w:fldChar w:fldCharType="begin"/>
-    </w:r>
-    <w:r>
-      <w:instrText xml:space="preserve"> DOCPROPERTY  "Extension Version"  \* MERGEFORMAT </w:instrText>
-    </w:r>
-    <w:r>
-      <w:fldChar w:fldCharType="separate"/>
-    </w:r>
-    <w:r>
-      <w:t>3.0</w:t>
-    </w:r>
-    <w:r>
-      <w:fldChar w:fldCharType="end"/>
-    </w:r>
+    <w:fldSimple w:instr=" DOCPROPERTY  &quot;Extension Version&quot;  \* MERGEFORMAT ">
+      <w:r>
+        <w:t>3.0</w:t>
+      </w:r>
+    </w:fldSimple>
     <w:r>
       <w:t xml:space="preserve"> – User Guide</w:t>
     </w:r>
@@ -7382,9 +7152,13 @@
   <w:style w:type="paragraph" w:default="1" w:styleId="Normal">
     <w:name w:val="Normal"/>
     <w:qFormat/>
-    <w:rsid w:val="00AF0B62"/>
+    <w:rsid w:val="00C03705"/>
+    <w:pPr>
+      <w:spacing w:after="0" w:line="240" w:lineRule="auto"/>
+    </w:pPr>
     <w:rPr>
-      <w:rFonts w:asciiTheme="minorHAnsi" w:eastAsiaTheme="minorHAnsi" w:hAnsiTheme="minorHAnsi" w:cstheme="minorBidi"/>
+      <w:sz w:val="24"/>
+      <w:szCs w:val="24"/>
     </w:rPr>
   </w:style>
   <w:style w:type="paragraph" w:styleId="Heading1">
@@ -7578,7 +7352,7 @@
     <w:uiPriority w:val="1"/>
     <w:semiHidden/>
     <w:unhideWhenUsed/>
-    <w:rsid w:val="00AF0B62"/>
+    <w:rsid w:val="00C03705"/>
   </w:style>
   <w:style w:type="table" w:default="1" w:styleId="TableNormal">
     <w:name w:val="Normal Table"/>
@@ -7600,7 +7374,7 @@
     <w:uiPriority w:val="99"/>
     <w:semiHidden/>
     <w:unhideWhenUsed/>
-    <w:rsid w:val="00AF0B62"/>
+    <w:rsid w:val="00C03705"/>
   </w:style>
   <w:style w:type="character" w:customStyle="1" w:styleId="Heading1Char">
     <w:name w:val="Heading 1 Char"/>
@@ -8750,7 +8524,7 @@
 </file>
 
 <file path=customXml/itemProps1.xml><?xml version="1.0" encoding="utf-8"?>
-<ds:datastoreItem xmlns:ds="http://schemas.openxmlformats.org/officeDocument/2006/customXml" ds:itemID="{7526611E-831C-4501-A1D3-AFBB239F8768}">
+<ds:datastoreItem xmlns:ds="http://schemas.openxmlformats.org/officeDocument/2006/customXml" ds:itemID="{C7929BA9-A702-4364-A4B2-4A0CC6D76259}">
   <ds:schemaRefs>
     <ds:schemaRef ds:uri="http://schemas.openxmlformats.org/officeDocument/2006/bibliography"/>
   </ds:schemaRefs>

</xml_diff>